<commit_message>
Added additional print details to timed package lookup.
</commit_message>
<xml_diff>
--- a/Part 2 Sections F, G, H.docx
+++ b/Part 2 Sections F, G, H.docx
@@ -4,7 +4,34 @@
   <w:body>
     <w:p>
       <w:r>
-        <w:t>F1. One strength of the nearest neighbor algorithm is the is that it’s easy to implement. Another strength is that it doesn’t require many parameters – just distance.</w:t>
+        <w:t>F1. One strength of the nearest neighbor algorithm is the is that it’s easy to implement.</w:t>
+      </w:r>
+      <w:r>
+        <w:t xml:space="preserve"> Due to the nature of the algorithm, no complex calculations are required since it</w:t>
+      </w:r>
+      <w:r>
+        <w:t xml:space="preserve"> only </w:t>
+      </w:r>
+      <w:r>
+        <w:t>considers</w:t>
+      </w:r>
+      <w:r>
+        <w:t xml:space="preserve"> the current location and looks for the shortest destination after, easily done with simple comparisons</w:t>
+      </w:r>
+      <w:r>
+        <w:t xml:space="preserve"> operations.</w:t>
+      </w:r>
+      <w:r>
+        <w:t xml:space="preserve"> Another strength is that it doesn’t require many parameters – just distance.</w:t>
+      </w:r>
+      <w:r>
+        <w:t xml:space="preserve"> In a similar</w:t>
+      </w:r>
+      <w:r>
+        <w:t xml:space="preserve"> vein, it keeps the overall implementation of the algorithm simpl</w:t>
+      </w:r>
+      <w:r>
+        <w:t>e for future changes and updates.</w:t>
       </w:r>
     </w:p>
     <w:p>
@@ -14,6 +41,9 @@
     </w:p>
     <w:p>
       <w:r>
+        <w:rPr>
+          <w:noProof/>
+        </w:rPr>
         <w:drawing>
           <wp:inline distT="0" distB="0" distL="0" distR="0" wp14:anchorId="7FFC60D2" wp14:editId="438FD2EF">
             <wp:extent cx="5943600" cy="343535"/>
@@ -104,6 +134,9 @@
     </w:p>
     <w:p>
       <w:r>
+        <w:rPr>
+          <w:noProof/>
+        </w:rPr>
         <w:drawing>
           <wp:anchor distT="0" distB="0" distL="114300" distR="114300" simplePos="0" relativeHeight="251658240" behindDoc="0" locked="0" layoutInCell="1" allowOverlap="1" wp14:anchorId="42FDCC2C" wp14:editId="1926FC2C">
             <wp:simplePos x="914400" y="3267075"/>
@@ -193,6 +226,9 @@
     </w:p>
     <w:p>
       <w:r>
+        <w:rPr>
+          <w:noProof/>
+        </w:rPr>
         <w:drawing>
           <wp:inline distT="0" distB="0" distL="0" distR="0" wp14:anchorId="3039C47B" wp14:editId="581A9F6A">
             <wp:extent cx="2734057" cy="1409897"/>
@@ -262,6 +298,9 @@
     </w:p>
     <w:p>
       <w:r>
+        <w:rPr>
+          <w:noProof/>
+        </w:rPr>
         <w:lastRenderedPageBreak/>
         <w:drawing>
           <wp:inline distT="0" distB="0" distL="0" distR="0" wp14:anchorId="1FF71DB7" wp14:editId="19C7D0F0">
@@ -300,6 +339,9 @@
         </w:drawing>
       </w:r>
       <w:r>
+        <w:rPr>
+          <w:noProof/>
+        </w:rPr>
         <w:drawing>
           <wp:inline distT="0" distB="0" distL="0" distR="0" wp14:anchorId="30799C65" wp14:editId="57837944">
             <wp:extent cx="1641475" cy="8229600"/>
@@ -337,6 +379,9 @@
         </w:drawing>
       </w:r>
       <w:r>
+        <w:rPr>
+          <w:noProof/>
+        </w:rPr>
         <w:drawing>
           <wp:inline distT="0" distB="0" distL="0" distR="0" wp14:anchorId="4B3A3527" wp14:editId="4B6ECD07">
             <wp:extent cx="2162477" cy="3810532"/>
@@ -504,6 +549,9 @@
         </w:rPr>
       </w:pPr>
       <w:r>
+        <w:rPr>
+          <w:noProof/>
+        </w:rPr>
         <w:drawing>
           <wp:inline distT="0" distB="0" distL="0" distR="0" wp14:anchorId="3953745B" wp14:editId="197E9793">
             <wp:extent cx="5943600" cy="4686300"/>
@@ -543,6 +591,9 @@
     </w:p>
     <w:p>
       <w:r>
+        <w:rPr>
+          <w:noProof/>
+        </w:rPr>
         <w:drawing>
           <wp:inline distT="0" distB="0" distL="0" distR="0" wp14:anchorId="218A4507" wp14:editId="68CF432C">
             <wp:extent cx="5943600" cy="3082925"/>
@@ -1437,6 +1488,7 @@
   <w:style w:type="character" w:default="1" w:styleId="DefaultParagraphFont">
     <w:name w:val="Default Paragraph Font"/>
     <w:uiPriority w:val="1"/>
+    <w:semiHidden/>
     <w:unhideWhenUsed/>
   </w:style>
   <w:style w:type="table" w:default="1" w:styleId="TableNormal">

</xml_diff>